<commit_message>
Changing presentation and 097
</commit_message>
<xml_diff>
--- a/097.docx
+++ b/097.docx
@@ -8,6 +8,12 @@
           <w:lang w:val="en-US"/>
         </w:rPr>
       </w:pPr>
+      <w:r>
+        <w:rPr>
+          <w:lang w:val="en-US"/>
+        </w:rPr>
+        <w:t>fsf</w:t>
+      </w:r>
       <w:r>
         <w:rPr>
           <w:lang w:val="en-US"/>
@@ -184,6 +190,7 @@
   <w:style w:type="paragraph" w:default="1" w:styleId="a">
     <w:name w:val="Normal"/>
     <w:qFormat/>
+    <w:rsid w:val="00E54BD2"/>
   </w:style>
   <w:style w:type="character" w:default="1" w:styleId="a0">
     <w:name w:val="Default Paragraph Font"/>

</xml_diff>